<commit_message>
white paper sarthak updated
</commit_message>
<xml_diff>
--- a/1.Uhura(A - Project 8)/10.Papers/2018_Batch1_Group1_AProject8_Sarthak_v0.0.docx
+++ b/1.Uhura(A - Project 8)/10.Papers/2018_Batch1_Group1_AProject8_Sarthak_v0.0.docx
@@ -164,7 +164,7 @@
                 </mc:Choice>
                 <mc:Fallback>
                   <w:pict>
-                    <v:shape id="_x0000_s1026" o:spid="_x0000_s1026" o:spt="202" type="#_x0000_t202" style="height:156.95pt;width:277.85pt;" filled="f" stroked="f" coordsize="21600,21600" o:gfxdata="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">
+                    <v:shape id="_x0000_s1026" o:spid="_x0000_s1026" o:spt="202" type="#_x0000_t202" style="height:156.95pt;width:277.85pt;" filled="f" stroked="f" coordsize="21600,21600" o:gfxdata="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">
                       <v:fill on="f" focussize="0,0"/>
                       <v:stroke on="f" weight="0.5pt"/>
                       <v:imagedata o:title=""/>
@@ -357,7 +357,7 @@
                     <w:rStyle w:val="17"/>
                     <w:b w:val="0"/>
                   </w:rPr>
-                  <w:t>November 14</w:t>
+                  <w:t>January 27</w:t>
                 </w:r>
                 <w:r>
                   <w:rPr>
@@ -735,9 +735,13 @@
           <w:sz w:val="28"/>
           <w:szCs w:val="22"/>
         </w:rPr>
-        <w:t>Introduction…………………………………………………………………………………………….</w:t>
-      </w:r>
-      <w:r>
+        <w:t>Introduction…………………………………………………………………………………………….4</w:t>
+      </w:r>
+    </w:p>
+    <w:p>
+      <w:pPr>
+        <w:pStyle w:val="28"/>
+        <w:jc w:val="both"/>
         <w:rPr>
           <w:rFonts w:asciiTheme="minorHAnsi" w:hAnsiTheme="minorHAnsi" w:eastAsiaTheme="minorEastAsia" w:cstheme="minorBidi"/>
           <w:b/>
@@ -745,13 +749,8 @@
           <w:sz w:val="28"/>
           <w:szCs w:val="22"/>
         </w:rPr>
-        <w:t>4</w:t>
-      </w:r>
-    </w:p>
-    <w:p>
-      <w:pPr>
-        <w:pStyle w:val="28"/>
-        <w:jc w:val="both"/>
+      </w:pPr>
+      <w:r>
         <w:rPr>
           <w:rFonts w:asciiTheme="minorHAnsi" w:hAnsiTheme="minorHAnsi" w:eastAsiaTheme="minorEastAsia" w:cstheme="minorBidi"/>
           <w:b/>
@@ -759,7 +758,8 @@
           <w:sz w:val="28"/>
           <w:szCs w:val="22"/>
         </w:rPr>
-      </w:pPr>
+        <w:t>2.)</w:t>
+      </w:r>
       <w:r>
         <w:rPr>
           <w:rFonts w:asciiTheme="minorHAnsi" w:hAnsiTheme="minorHAnsi" w:eastAsiaTheme="minorEastAsia" w:cstheme="minorBidi"/>
@@ -768,7 +768,7 @@
           <w:sz w:val="28"/>
           <w:szCs w:val="22"/>
         </w:rPr>
-        <w:t>2.)</w:t>
+        <w:tab/>
       </w:r>
       <w:r>
         <w:rPr>
@@ -778,9 +778,13 @@
           <w:sz w:val="28"/>
           <w:szCs w:val="22"/>
         </w:rPr>
-        <w:tab/>
-      </w:r>
-      <w:r>
+        <w:t>Description, Platforms and Technologies…….……………………………………………5</w:t>
+      </w:r>
+    </w:p>
+    <w:p>
+      <w:pPr>
+        <w:pStyle w:val="28"/>
+        <w:jc w:val="both"/>
         <w:rPr>
           <w:rFonts w:asciiTheme="minorHAnsi" w:hAnsiTheme="minorHAnsi" w:eastAsiaTheme="minorEastAsia" w:cstheme="minorBidi"/>
           <w:b/>
@@ -788,8 +792,7 @@
           <w:sz w:val="28"/>
           <w:szCs w:val="22"/>
         </w:rPr>
-        <w:t>Description, Platforms and Technologies…….……………………………………………</w:t>
-      </w:r>
+      </w:pPr>
       <w:r>
         <w:rPr>
           <w:rFonts w:asciiTheme="minorHAnsi" w:hAnsiTheme="minorHAnsi" w:eastAsiaTheme="minorEastAsia" w:cstheme="minorBidi"/>
@@ -798,13 +801,9 @@
           <w:sz w:val="28"/>
           <w:szCs w:val="22"/>
         </w:rPr>
-        <w:t>5</w:t>
-      </w:r>
-    </w:p>
-    <w:p>
-      <w:pPr>
-        <w:pStyle w:val="28"/>
-        <w:jc w:val="both"/>
+        <w:t>3.)</w:t>
+      </w:r>
+      <w:r>
         <w:rPr>
           <w:rFonts w:asciiTheme="minorHAnsi" w:hAnsiTheme="minorHAnsi" w:eastAsiaTheme="minorEastAsia" w:cstheme="minorBidi"/>
           <w:b/>
@@ -812,7 +811,8 @@
           <w:sz w:val="28"/>
           <w:szCs w:val="22"/>
         </w:rPr>
-      </w:pPr>
+        <w:tab/>
+      </w:r>
       <w:r>
         <w:rPr>
           <w:rFonts w:asciiTheme="minorHAnsi" w:hAnsiTheme="minorHAnsi" w:eastAsiaTheme="minorEastAsia" w:cstheme="minorBidi"/>
@@ -821,9 +821,13 @@
           <w:sz w:val="28"/>
           <w:szCs w:val="22"/>
         </w:rPr>
-        <w:t>3.)</w:t>
-      </w:r>
-      <w:r>
+        <w:t>Findings and verification….……………………………………………………………………….6</w:t>
+      </w:r>
+    </w:p>
+    <w:p>
+      <w:pPr>
+        <w:pStyle w:val="28"/>
+        <w:jc w:val="both"/>
         <w:rPr>
           <w:rFonts w:asciiTheme="minorHAnsi" w:hAnsiTheme="minorHAnsi" w:eastAsiaTheme="minorEastAsia" w:cstheme="minorBidi"/>
           <w:b/>
@@ -831,8 +835,7 @@
           <w:sz w:val="28"/>
           <w:szCs w:val="22"/>
         </w:rPr>
-        <w:tab/>
-      </w:r>
+      </w:pPr>
       <w:r>
         <w:rPr>
           <w:rFonts w:asciiTheme="minorHAnsi" w:hAnsiTheme="minorHAnsi" w:eastAsiaTheme="minorEastAsia" w:cstheme="minorBidi"/>
@@ -841,7 +844,7 @@
           <w:sz w:val="28"/>
           <w:szCs w:val="22"/>
         </w:rPr>
-        <w:t>Findings</w:t>
+        <w:t>4.)</w:t>
       </w:r>
       <w:r>
         <w:rPr>
@@ -851,7 +854,7 @@
           <w:sz w:val="28"/>
           <w:szCs w:val="22"/>
         </w:rPr>
-        <w:t xml:space="preserve"> </w:t>
+        <w:tab/>
       </w:r>
       <w:r>
         <w:rPr>
@@ -861,7 +864,7 @@
           <w:sz w:val="28"/>
           <w:szCs w:val="22"/>
         </w:rPr>
-        <w:t>and verification….……………………………………………………………………….6</w:t>
+        <w:t>About……………………………………………………………………………………………………….7</w:t>
       </w:r>
     </w:p>
     <w:p>
@@ -884,7 +887,7 @@
           <w:sz w:val="28"/>
           <w:szCs w:val="22"/>
         </w:rPr>
-        <w:t>4.)</w:t>
+        <w:t>5.)</w:t>
       </w:r>
       <w:r>
         <w:rPr>
@@ -904,7 +907,7 @@
           <w:sz w:val="28"/>
           <w:szCs w:val="22"/>
         </w:rPr>
-        <w:t>About……………………………………………………………………………………………………….7</w:t>
+        <w:t>Project artifacts….…………………………………………………………………………………….</w:t>
       </w:r>
     </w:p>
     <w:p>
@@ -927,7 +930,7 @@
           <w:sz w:val="28"/>
           <w:szCs w:val="22"/>
         </w:rPr>
-        <w:t>5.)</w:t>
+        <w:t>6.)</w:t>
       </w:r>
       <w:r>
         <w:rPr>
@@ -947,60 +950,7 @@
           <w:sz w:val="28"/>
           <w:szCs w:val="22"/>
         </w:rPr>
-        <w:t>Project artifacts….…………………………………………………………………………………….</w:t>
-      </w:r>
-    </w:p>
-    <w:p>
-      <w:pPr>
-        <w:pStyle w:val="28"/>
-        <w:jc w:val="both"/>
-        <w:rPr>
-          <w:rFonts w:asciiTheme="minorHAnsi" w:hAnsiTheme="minorHAnsi" w:eastAsiaTheme="minorEastAsia" w:cstheme="minorBidi"/>
-          <w:b/>
-          <w:color w:val="061F58" w:themeColor="text2" w:themeShade="BF"/>
-          <w:sz w:val="28"/>
-          <w:szCs w:val="22"/>
-        </w:rPr>
-      </w:pPr>
-      <w:r>
-        <w:rPr>
-          <w:rFonts w:asciiTheme="minorHAnsi" w:hAnsiTheme="minorHAnsi" w:eastAsiaTheme="minorEastAsia" w:cstheme="minorBidi"/>
-          <w:b/>
-          <w:color w:val="061F58" w:themeColor="text2" w:themeShade="BF"/>
-          <w:sz w:val="28"/>
-          <w:szCs w:val="22"/>
-        </w:rPr>
-        <w:t>6.)</w:t>
-      </w:r>
-      <w:r>
-        <w:rPr>
-          <w:rFonts w:asciiTheme="minorHAnsi" w:hAnsiTheme="minorHAnsi" w:eastAsiaTheme="minorEastAsia" w:cstheme="minorBidi"/>
-          <w:b/>
-          <w:color w:val="061F58" w:themeColor="text2" w:themeShade="BF"/>
-          <w:sz w:val="28"/>
-          <w:szCs w:val="22"/>
-        </w:rPr>
-        <w:tab/>
-      </w:r>
-      <w:r>
-        <w:rPr>
-          <w:rFonts w:asciiTheme="minorHAnsi" w:hAnsiTheme="minorHAnsi" w:eastAsiaTheme="minorEastAsia" w:cstheme="minorBidi"/>
-          <w:b/>
-          <w:color w:val="061F58" w:themeColor="text2" w:themeShade="BF"/>
-          <w:sz w:val="28"/>
-          <w:szCs w:val="22"/>
-        </w:rPr>
-        <w:t>References………………………………………………………………………………………………</w:t>
-      </w:r>
-      <w:r>
-        <w:rPr>
-          <w:rFonts w:asciiTheme="minorHAnsi" w:hAnsiTheme="minorHAnsi" w:eastAsiaTheme="minorEastAsia" w:cstheme="minorBidi"/>
-          <w:b/>
-          <w:color w:val="061F58" w:themeColor="text2" w:themeShade="BF"/>
-          <w:sz w:val="28"/>
-          <w:szCs w:val="22"/>
-        </w:rPr>
-        <w:t>9</w:t>
+        <w:t>References………………………………………………………………………………………………9</w:t>
       </w:r>
     </w:p>
     <w:p>
@@ -1449,6 +1399,7 @@
     <w:p>
       <w:pPr>
         <w:numPr>
+          <w:ilvl w:val="0"/>
           <w:numId w:val="0"/>
         </w:numPr>
         <w:ind w:leftChars="0"/>
@@ -1467,6 +1418,7 @@
     <w:p>
       <w:pPr>
         <w:numPr>
+          <w:ilvl w:val="0"/>
           <w:numId w:val="0"/>
         </w:numPr>
         <w:ind w:leftChars="0"/>
@@ -1495,6 +1447,7 @@
     <w:p>
       <w:pPr>
         <w:numPr>
+          <w:ilvl w:val="0"/>
           <w:numId w:val="0"/>
         </w:numPr>
         <w:ind w:leftChars="0"/>
@@ -1522,6 +1475,7 @@
     <w:p>
       <w:pPr>
         <w:numPr>
+          <w:ilvl w:val="0"/>
           <w:numId w:val="0"/>
         </w:numPr>
         <w:ind w:leftChars="0"/>
@@ -1534,6 +1488,45 @@
           <w:u w:val="none"/>
         </w:rPr>
       </w:pPr>
+      <w:r>
+        <w:rPr>
+          <w:rFonts w:hint="default" w:asciiTheme="minorAscii" w:hAnsiTheme="majorEastAsia" w:eastAsiaTheme="majorEastAsia" w:cstheme="majorEastAsia"/>
+          <w:b w:val="0"/>
+          <w:bCs/>
+          <w:sz w:val="28"/>
+          <w:szCs w:val="28"/>
+          <w:u w:val="none"/>
+        </w:rPr>
+        <w:t>The MVC architecture has been set up using AngularJS.</w:t>
+      </w:r>
+    </w:p>
+    <w:p>
+      <w:pPr>
+        <w:numPr>
+          <w:ilvl w:val="0"/>
+          <w:numId w:val="0"/>
+        </w:numPr>
+        <w:ind w:leftChars="0"/>
+        <w:rPr>
+          <w:rFonts w:hint="default" w:asciiTheme="minorAscii" w:hAnsiTheme="majorEastAsia" w:eastAsiaTheme="majorEastAsia" w:cstheme="majorEastAsia"/>
+          <w:b w:val="0"/>
+          <w:bCs/>
+          <w:sz w:val="28"/>
+          <w:szCs w:val="28"/>
+          <w:u w:val="none"/>
+        </w:rPr>
+      </w:pPr>
+      <w:r>
+        <w:rPr>
+          <w:rFonts w:hint="default" w:asciiTheme="minorAscii" w:hAnsiTheme="majorEastAsia" w:eastAsiaTheme="majorEastAsia" w:cstheme="majorEastAsia"/>
+          <w:b w:val="0"/>
+          <w:bCs/>
+          <w:sz w:val="28"/>
+          <w:szCs w:val="28"/>
+          <w:u w:val="none"/>
+        </w:rPr>
+        <w:t>The Server is running NodeJS.</w:t>
+      </w:r>
     </w:p>
     <w:p>
       <w:pPr>
@@ -1717,6 +1710,7 @@
     <w:p>
       <w:pPr>
         <w:numPr>
+          <w:ilvl w:val="0"/>
           <w:numId w:val="0"/>
         </w:numPr>
         <w:ind w:leftChars="0"/>
@@ -1733,6 +1727,7 @@
     <w:p>
       <w:pPr>
         <w:numPr>
+          <w:ilvl w:val="0"/>
           <w:numId w:val="0"/>
         </w:numPr>
         <w:ind w:leftChars="0"/>
@@ -1816,6 +1811,7 @@
     <w:p>
       <w:pPr>
         <w:numPr>
+          <w:ilvl w:val="0"/>
           <w:numId w:val="0"/>
         </w:numPr>
         <w:spacing w:after="0" w:line="276" w:lineRule="auto"/>
@@ -1832,6 +1828,7 @@
     <w:p>
       <w:pPr>
         <w:numPr>
+          <w:ilvl w:val="0"/>
           <w:numId w:val="0"/>
         </w:numPr>
         <w:spacing w:after="0" w:line="276" w:lineRule="auto"/>
@@ -1853,15 +1850,9 @@
           <w:szCs w:val="28"/>
           <w:u w:val="none"/>
         </w:rPr>
-        <w:t>The project was under constant guidance under of our mentors. Updates were provided weekly with the work done to the mentors from MRIIRS and JP Tokyo and co. Also group members reviews were taken into consideration.</w:t>
-      </w:r>
-    </w:p>
-    <w:p>
-      <w:pPr>
-        <w:numPr>
-          <w:numId w:val="0"/>
-        </w:numPr>
-        <w:spacing w:after="0" w:line="276" w:lineRule="auto"/>
+        <w:t>The project was under constant guidance under of our mentors. Updates were provided weekly with the work done to the mentors from MRIIRS and JP Tokyo and co. Also group member</w:t>
+      </w:r>
+      <w:r>
         <w:rPr>
           <w:rFonts w:hint="default" w:asciiTheme="minorAscii" w:hAnsiTheme="majorEastAsia" w:eastAsiaTheme="majorEastAsia" w:cstheme="majorEastAsia"/>
           <w:b w:val="0"/>
@@ -1870,14 +1861,9 @@
           <w:szCs w:val="28"/>
           <w:u w:val="none"/>
         </w:rPr>
-      </w:pPr>
-    </w:p>
-    <w:p>
-      <w:pPr>
-        <w:numPr>
-          <w:numId w:val="0"/>
-        </w:numPr>
-        <w:spacing w:after="0" w:line="276" w:lineRule="auto"/>
+        <w:t>’</w:t>
+      </w:r>
+      <w:r>
         <w:rPr>
           <w:rFonts w:hint="default" w:asciiTheme="minorAscii" w:hAnsiTheme="majorEastAsia" w:eastAsiaTheme="majorEastAsia" w:cstheme="majorEastAsia"/>
           <w:b w:val="0"/>
@@ -1886,11 +1872,13 @@
           <w:szCs w:val="28"/>
           <w:u w:val="none"/>
         </w:rPr>
-      </w:pPr>
-    </w:p>
-    <w:p>
-      <w:pPr>
-        <w:numPr>
+        <w:t>s reviews were taken into consideration.</w:t>
+      </w:r>
+    </w:p>
+    <w:p>
+      <w:pPr>
+        <w:numPr>
+          <w:ilvl w:val="0"/>
           <w:numId w:val="0"/>
         </w:numPr>
         <w:spacing w:after="0" w:line="276" w:lineRule="auto"/>
@@ -1907,6 +1895,7 @@
     <w:p>
       <w:pPr>
         <w:numPr>
+          <w:ilvl w:val="0"/>
           <w:numId w:val="0"/>
         </w:numPr>
         <w:spacing w:after="0" w:line="276" w:lineRule="auto"/>
@@ -1923,6 +1912,7 @@
     <w:p>
       <w:pPr>
         <w:numPr>
+          <w:ilvl w:val="0"/>
           <w:numId w:val="0"/>
         </w:numPr>
         <w:spacing w:after="0" w:line="276" w:lineRule="auto"/>
@@ -1939,6 +1929,7 @@
     <w:p>
       <w:pPr>
         <w:numPr>
+          <w:ilvl w:val="0"/>
           <w:numId w:val="0"/>
         </w:numPr>
         <w:spacing w:after="0" w:line="276" w:lineRule="auto"/>
@@ -1955,6 +1946,7 @@
     <w:p>
       <w:pPr>
         <w:numPr>
+          <w:ilvl w:val="0"/>
           <w:numId w:val="0"/>
         </w:numPr>
         <w:spacing w:after="0" w:line="276" w:lineRule="auto"/>
@@ -1971,6 +1963,7 @@
     <w:p>
       <w:pPr>
         <w:numPr>
+          <w:ilvl w:val="0"/>
           <w:numId w:val="0"/>
         </w:numPr>
         <w:spacing w:after="0" w:line="276" w:lineRule="auto"/>
@@ -1987,6 +1980,7 @@
     <w:p>
       <w:pPr>
         <w:numPr>
+          <w:ilvl w:val="0"/>
           <w:numId w:val="0"/>
         </w:numPr>
         <w:spacing w:after="0" w:line="276" w:lineRule="auto"/>
@@ -2003,6 +1997,7 @@
     <w:p>
       <w:pPr>
         <w:numPr>
+          <w:ilvl w:val="0"/>
           <w:numId w:val="0"/>
         </w:numPr>
         <w:spacing w:after="0" w:line="276" w:lineRule="auto"/>
@@ -2019,6 +2014,7 @@
     <w:p>
       <w:pPr>
         <w:numPr>
+          <w:ilvl w:val="0"/>
           <w:numId w:val="0"/>
         </w:numPr>
         <w:spacing w:after="0" w:line="276" w:lineRule="auto"/>
@@ -2035,6 +2031,7 @@
     <w:p>
       <w:pPr>
         <w:numPr>
+          <w:ilvl w:val="0"/>
           <w:numId w:val="0"/>
         </w:numPr>
         <w:spacing w:after="0" w:line="276" w:lineRule="auto"/>
@@ -2051,6 +2048,7 @@
     <w:p>
       <w:pPr>
         <w:numPr>
+          <w:ilvl w:val="0"/>
           <w:numId w:val="0"/>
         </w:numPr>
         <w:spacing w:after="0" w:line="276" w:lineRule="auto"/>
@@ -2067,6 +2065,7 @@
     <w:p>
       <w:pPr>
         <w:numPr>
+          <w:ilvl w:val="0"/>
           <w:numId w:val="0"/>
         </w:numPr>
         <w:spacing w:after="0" w:line="276" w:lineRule="auto"/>
@@ -2083,6 +2082,7 @@
     <w:p>
       <w:pPr>
         <w:numPr>
+          <w:ilvl w:val="0"/>
           <w:numId w:val="0"/>
         </w:numPr>
         <w:spacing w:after="0" w:line="276" w:lineRule="auto"/>
@@ -2099,6 +2099,7 @@
     <w:p>
       <w:pPr>
         <w:numPr>
+          <w:ilvl w:val="0"/>
           <w:numId w:val="0"/>
         </w:numPr>
         <w:spacing w:after="0" w:line="276" w:lineRule="auto"/>
@@ -2115,6 +2116,7 @@
     <w:p>
       <w:pPr>
         <w:numPr>
+          <w:ilvl w:val="0"/>
           <w:numId w:val="0"/>
         </w:numPr>
         <w:spacing w:after="0" w:line="276" w:lineRule="auto"/>
@@ -2131,6 +2133,7 @@
     <w:p>
       <w:pPr>
         <w:numPr>
+          <w:ilvl w:val="0"/>
           <w:numId w:val="0"/>
         </w:numPr>
         <w:spacing w:after="0" w:line="276" w:lineRule="auto"/>
@@ -2147,6 +2150,7 @@
     <w:p>
       <w:pPr>
         <w:numPr>
+          <w:ilvl w:val="0"/>
           <w:numId w:val="0"/>
         </w:numPr>
         <w:spacing w:after="0" w:line="276" w:lineRule="auto"/>
@@ -2163,6 +2167,7 @@
     <w:p>
       <w:pPr>
         <w:numPr>
+          <w:ilvl w:val="0"/>
           <w:numId w:val="0"/>
         </w:numPr>
         <w:spacing w:after="0" w:line="276" w:lineRule="auto"/>
@@ -2179,6 +2184,7 @@
     <w:p>
       <w:pPr>
         <w:numPr>
+          <w:ilvl w:val="0"/>
           <w:numId w:val="0"/>
         </w:numPr>
         <w:spacing w:after="0" w:line="276" w:lineRule="auto"/>
@@ -2195,6 +2201,41 @@
     <w:p>
       <w:pPr>
         <w:numPr>
+          <w:ilvl w:val="0"/>
+          <w:numId w:val="0"/>
+        </w:numPr>
+        <w:spacing w:after="0" w:line="276" w:lineRule="auto"/>
+        <w:rPr>
+          <w:rFonts w:hint="default" w:asciiTheme="minorAscii" w:hAnsiTheme="majorEastAsia" w:eastAsiaTheme="majorEastAsia" w:cstheme="majorEastAsia"/>
+          <w:b w:val="0"/>
+          <w:bCs/>
+          <w:sz w:val="28"/>
+          <w:szCs w:val="28"/>
+          <w:u w:val="none"/>
+        </w:rPr>
+      </w:pPr>
+    </w:p>
+    <w:p>
+      <w:pPr>
+        <w:numPr>
+          <w:ilvl w:val="0"/>
+          <w:numId w:val="0"/>
+        </w:numPr>
+        <w:spacing w:after="0" w:line="276" w:lineRule="auto"/>
+        <w:rPr>
+          <w:rFonts w:hint="default" w:asciiTheme="minorAscii" w:hAnsiTheme="majorEastAsia" w:eastAsiaTheme="majorEastAsia" w:cstheme="majorEastAsia"/>
+          <w:b w:val="0"/>
+          <w:bCs/>
+          <w:sz w:val="28"/>
+          <w:szCs w:val="28"/>
+          <w:u w:val="none"/>
+        </w:rPr>
+      </w:pPr>
+    </w:p>
+    <w:p>
+      <w:pPr>
+        <w:numPr>
+          <w:ilvl w:val="0"/>
           <w:numId w:val="0"/>
         </w:numPr>
         <w:spacing w:after="0" w:line="276" w:lineRule="auto"/>
@@ -2298,16 +2339,7 @@
                 <w:sz w:val="28"/>
                 <w:szCs w:val="22"/>
               </w:rPr>
-              <w:t xml:space="preserve">Contributor- </w:t>
-            </w:r>
-            <w:r>
-              <w:rPr>
-                <w:rFonts w:asciiTheme="minorHAnsi" w:hAnsiTheme="minorHAnsi" w:eastAsiaTheme="minorEastAsia" w:cstheme="minorHAnsi"/>
-                <w:b w:val="0"/>
-                <w:sz w:val="28"/>
-                <w:szCs w:val="22"/>
-              </w:rPr>
-              <w:t>Sarthak Agrawal (</w:t>
+              <w:t>Contributor- Sarthak Agrawal (</w:t>
             </w:r>
             <w:r>
               <w:rPr>
@@ -2435,25 +2467,7 @@
                 <w:sz w:val="36"/>
                 <w:szCs w:val="22"/>
               </w:rPr>
-              <w:t xml:space="preserve">“A </w:t>
-            </w:r>
-            <w:r>
-              <w:rPr>
-                <w:rFonts w:asciiTheme="minorHAnsi" w:hAnsiTheme="minorHAnsi" w:eastAsiaTheme="minorEastAsia" w:cstheme="minorHAnsi"/>
-                <w:b w:val="0"/>
-                <w:sz w:val="36"/>
-                <w:szCs w:val="22"/>
-              </w:rPr>
-              <w:t>programming enthusiast, eager for learning more and more in the field of full-stack development and mobile application development</w:t>
-            </w:r>
-            <w:r>
-              <w:rPr>
-                <w:rFonts w:asciiTheme="minorHAnsi" w:hAnsiTheme="minorHAnsi" w:eastAsiaTheme="minorEastAsia" w:cstheme="minorHAnsi"/>
-                <w:b w:val="0"/>
-                <w:sz w:val="36"/>
-                <w:szCs w:val="22"/>
-              </w:rPr>
-              <w:t>”</w:t>
+              <w:t>“A programming enthusiast, eager for learning more and more in the field of full-stack development and mobile application development”</w:t>
             </w:r>
           </w:p>
           <w:p>
@@ -2507,52 +2521,7 @@
                 <w:color w:val="061F58" w:themeColor="text2" w:themeShade="BF"/>
                 <w:kern w:val="28"/>
               </w:rPr>
-              <w:t xml:space="preserve"> </w:t>
-            </w:r>
-            <w:r>
-              <w:rPr>
-                <w:rFonts w:cstheme="minorHAnsi"/>
-                <w:b w:val="0"/>
-                <w:color w:val="061F58" w:themeColor="text2" w:themeShade="BF"/>
-                <w:kern w:val="28"/>
-              </w:rPr>
-              <w:t>Full-Stack Development</w:t>
-            </w:r>
-            <w:r>
-              <w:rPr>
-                <w:rFonts w:cstheme="minorHAnsi"/>
-                <w:b w:val="0"/>
-                <w:color w:val="061F58" w:themeColor="text2" w:themeShade="BF"/>
-                <w:kern w:val="28"/>
-              </w:rPr>
-              <w:t xml:space="preserve">, </w:t>
-            </w:r>
-            <w:r>
-              <w:rPr>
-                <w:rFonts w:cstheme="minorHAnsi"/>
-                <w:b w:val="0"/>
-                <w:color w:val="061F58" w:themeColor="text2" w:themeShade="BF"/>
-                <w:kern w:val="28"/>
-              </w:rPr>
-              <w:t>Mobile Application Development</w:t>
-            </w:r>
-            <w:r>
-              <w:rPr>
-                <w:rFonts w:cstheme="minorHAnsi"/>
-                <w:b w:val="0"/>
-                <w:color w:val="061F58" w:themeColor="text2" w:themeShade="BF"/>
-                <w:kern w:val="28"/>
-              </w:rPr>
-              <w:t>,</w:t>
-            </w:r>
-            <w:r>
-              <w:rPr>
-                <w:rFonts w:cstheme="minorHAnsi"/>
-                <w:b w:val="0"/>
-                <w:color w:val="061F58" w:themeColor="text2" w:themeShade="BF"/>
-                <w:kern w:val="28"/>
-              </w:rPr>
-              <w:t xml:space="preserve"> Machine Learning</w:t>
+              <w:t xml:space="preserve"> Full-Stack Development, Mobile Application Development, Machine Learning</w:t>
             </w:r>
           </w:p>
           <w:p>
@@ -2581,34 +2550,7 @@
                 <w:color w:val="061F58" w:themeColor="text2" w:themeShade="BF"/>
                 <w:kern w:val="28"/>
               </w:rPr>
-              <w:t xml:space="preserve"> C++,  J</w:t>
-            </w:r>
-            <w:r>
-              <w:rPr>
-                <w:rFonts w:cstheme="minorHAnsi"/>
-                <w:b w:val="0"/>
-                <w:color w:val="061F58" w:themeColor="text2" w:themeShade="BF"/>
-                <w:kern w:val="28"/>
-              </w:rPr>
-              <w:t>AVA</w:t>
-            </w:r>
-            <w:r>
-              <w:rPr>
-                <w:rFonts w:cstheme="minorHAnsi"/>
-                <w:b w:val="0"/>
-                <w:color w:val="061F58" w:themeColor="text2" w:themeShade="BF"/>
-                <w:kern w:val="28"/>
-              </w:rPr>
-              <w:t>, HTML, CSS,</w:t>
-            </w:r>
-            <w:r>
-              <w:rPr>
-                <w:rFonts w:cstheme="minorHAnsi"/>
-                <w:b w:val="0"/>
-                <w:color w:val="061F58" w:themeColor="text2" w:themeShade="BF"/>
-                <w:kern w:val="28"/>
-              </w:rPr>
-              <w:t xml:space="preserve"> JAVASCRIPT, ANGULARJS, NODEJS, REACTJS</w:t>
+              <w:t xml:space="preserve"> C++,  JAVA, HTML, CSS, JAVASCRIPT, ANGULARJS, NODEJS, REACTJS</w:t>
             </w:r>
           </w:p>
           <w:p>
@@ -2648,25 +2590,7 @@
                 <w:kern w:val="28"/>
                 <w:sz w:val="28"/>
               </w:rPr>
-              <w:t xml:space="preserve">Research paper accepted in </w:t>
-            </w:r>
-            <w:r>
-              <w:rPr>
-                <w:rFonts w:eastAsiaTheme="minorEastAsia" w:cstheme="minorHAnsi"/>
-                <w:color w:val="061F58" w:themeColor="text2" w:themeShade="BF"/>
-                <w:kern w:val="28"/>
-                <w:sz w:val="28"/>
-              </w:rPr>
-              <w:t>ICCS</w:t>
-            </w:r>
-            <w:r>
-              <w:rPr>
-                <w:rFonts w:eastAsiaTheme="minorEastAsia" w:cstheme="minorHAnsi"/>
-                <w:color w:val="061F58" w:themeColor="text2" w:themeShade="BF"/>
-                <w:kern w:val="28"/>
-                <w:sz w:val="28"/>
-              </w:rPr>
-              <w:t xml:space="preserve">-2018 </w:t>
+              <w:t xml:space="preserve">Research paper accepted in ICCS-2018 </w:t>
             </w:r>
           </w:p>
           <w:p>
@@ -2899,6 +2823,7 @@
     <w:p>
       <w:pPr>
         <w:numPr>
+          <w:ilvl w:val="0"/>
           <w:numId w:val="0"/>
         </w:numPr>
         <w:spacing w:after="0" w:line="276" w:lineRule="auto"/>
@@ -2915,6 +2840,7 @@
     <w:p>
       <w:pPr>
         <w:numPr>
+          <w:ilvl w:val="0"/>
           <w:numId w:val="0"/>
         </w:numPr>
         <w:spacing w:after="0" w:line="276" w:lineRule="auto"/>
@@ -2931,6 +2857,7 @@
     <w:p>
       <w:pPr>
         <w:numPr>
+          <w:ilvl w:val="0"/>
           <w:numId w:val="0"/>
         </w:numPr>
         <w:spacing w:after="0" w:line="276" w:lineRule="auto"/>
@@ -2947,6 +2874,7 @@
     <w:p>
       <w:pPr>
         <w:numPr>
+          <w:ilvl w:val="0"/>
           <w:numId w:val="0"/>
         </w:numPr>
         <w:spacing w:after="0" w:line="276" w:lineRule="auto"/>
@@ -2963,6 +2891,7 @@
     <w:p>
       <w:pPr>
         <w:numPr>
+          <w:ilvl w:val="0"/>
           <w:numId w:val="0"/>
         </w:numPr>
         <w:spacing w:after="0" w:line="276" w:lineRule="auto"/>
@@ -2979,6 +2908,7 @@
     <w:p>
       <w:pPr>
         <w:numPr>
+          <w:ilvl w:val="0"/>
           <w:numId w:val="0"/>
         </w:numPr>
         <w:spacing w:after="0" w:line="276" w:lineRule="auto"/>
@@ -2995,6 +2925,7 @@
     <w:p>
       <w:pPr>
         <w:numPr>
+          <w:ilvl w:val="0"/>
           <w:numId w:val="0"/>
         </w:numPr>
         <w:spacing w:after="0" w:line="276" w:lineRule="auto"/>
@@ -3011,6 +2942,7 @@
     <w:p>
       <w:pPr>
         <w:numPr>
+          <w:ilvl w:val="0"/>
           <w:numId w:val="0"/>
         </w:numPr>
         <w:spacing w:after="0" w:line="276" w:lineRule="auto"/>
@@ -3027,6 +2959,7 @@
     <w:p>
       <w:pPr>
         <w:numPr>
+          <w:ilvl w:val="0"/>
           <w:numId w:val="0"/>
         </w:numPr>
         <w:spacing w:after="0" w:line="276" w:lineRule="auto"/>
@@ -3043,6 +2976,7 @@
     <w:p>
       <w:pPr>
         <w:numPr>
+          <w:ilvl w:val="0"/>
           <w:numId w:val="0"/>
         </w:numPr>
         <w:spacing w:after="0" w:line="276" w:lineRule="auto"/>
@@ -3059,6 +2993,7 @@
     <w:p>
       <w:pPr>
         <w:numPr>
+          <w:ilvl w:val="0"/>
           <w:numId w:val="0"/>
         </w:numPr>
         <w:spacing w:after="0" w:line="276" w:lineRule="auto"/>
@@ -3075,6 +3010,7 @@
     <w:p>
       <w:pPr>
         <w:numPr>
+          <w:ilvl w:val="0"/>
           <w:numId w:val="0"/>
         </w:numPr>
         <w:spacing w:after="0" w:line="276" w:lineRule="auto"/>
@@ -3091,6 +3027,7 @@
     <w:p>
       <w:pPr>
         <w:numPr>
+          <w:ilvl w:val="0"/>
           <w:numId w:val="0"/>
         </w:numPr>
         <w:spacing w:after="0" w:line="276" w:lineRule="auto"/>
@@ -3107,6 +3044,7 @@
     <w:p>
       <w:pPr>
         <w:numPr>
+          <w:ilvl w:val="0"/>
           <w:numId w:val="0"/>
         </w:numPr>
         <w:spacing w:after="0" w:line="276" w:lineRule="auto"/>
@@ -3123,6 +3061,7 @@
     <w:p>
       <w:pPr>
         <w:numPr>
+          <w:ilvl w:val="0"/>
           <w:numId w:val="0"/>
         </w:numPr>
         <w:spacing w:after="0" w:line="276" w:lineRule="auto"/>
@@ -3139,6 +3078,7 @@
     <w:p>
       <w:pPr>
         <w:numPr>
+          <w:ilvl w:val="0"/>
           <w:numId w:val="0"/>
         </w:numPr>
         <w:spacing w:after="0" w:line="276" w:lineRule="auto"/>
@@ -3155,6 +3095,7 @@
     <w:p>
       <w:pPr>
         <w:numPr>
+          <w:ilvl w:val="0"/>
           <w:numId w:val="0"/>
         </w:numPr>
         <w:spacing w:after="0" w:line="276" w:lineRule="auto"/>
@@ -3171,6 +3112,7 @@
     <w:p>
       <w:pPr>
         <w:numPr>
+          <w:ilvl w:val="0"/>
           <w:numId w:val="0"/>
         </w:numPr>
         <w:spacing w:after="0" w:line="276" w:lineRule="auto"/>
@@ -3187,6 +3129,7 @@
     <w:p>
       <w:pPr>
         <w:numPr>
+          <w:ilvl w:val="0"/>
           <w:numId w:val="0"/>
         </w:numPr>
         <w:spacing w:after="0" w:line="276" w:lineRule="auto"/>
@@ -3203,6 +3146,7 @@
     <w:p>
       <w:pPr>
         <w:numPr>
+          <w:ilvl w:val="0"/>
           <w:numId w:val="0"/>
         </w:numPr>
         <w:spacing w:after="0" w:line="276" w:lineRule="auto"/>
@@ -3219,6 +3163,7 @@
     <w:p>
       <w:pPr>
         <w:numPr>
+          <w:ilvl w:val="0"/>
           <w:numId w:val="0"/>
         </w:numPr>
         <w:spacing w:after="0" w:line="276" w:lineRule="auto"/>
@@ -3235,6 +3180,7 @@
     <w:p>
       <w:pPr>
         <w:numPr>
+          <w:ilvl w:val="0"/>
           <w:numId w:val="0"/>
         </w:numPr>
         <w:spacing w:after="0" w:line="276" w:lineRule="auto"/>
@@ -3251,6 +3197,7 @@
     <w:p>
       <w:pPr>
         <w:numPr>
+          <w:ilvl w:val="0"/>
           <w:numId w:val="0"/>
         </w:numPr>
         <w:spacing w:after="0" w:line="276" w:lineRule="auto"/>
@@ -3267,6 +3214,7 @@
     <w:p>
       <w:pPr>
         <w:numPr>
+          <w:ilvl w:val="0"/>
           <w:numId w:val="0"/>
         </w:numPr>
         <w:spacing w:after="0" w:line="276" w:lineRule="auto"/>
@@ -3283,6 +3231,7 @@
     <w:p>
       <w:pPr>
         <w:numPr>
+          <w:ilvl w:val="0"/>
           <w:numId w:val="0"/>
         </w:numPr>
         <w:spacing w:after="0" w:line="276" w:lineRule="auto"/>
@@ -3313,6 +3262,93 @@
           <w:szCs w:val="22"/>
           <w:u w:val="single"/>
         </w:rPr>
+        <w:t>Project Artifacts</w:t>
+      </w:r>
+    </w:p>
+    <w:sdt>
+      <w:sdtPr>
+        <w:id w:val="1660650702"/>
+        <w:placeholder>
+          <w:docPart w:val="{878043d0-85ed-4a49-8bae-9b8ce49461ea}"/>
+        </w:placeholder>
+        <w15:appearance w15:val="hidden"/>
+      </w:sdtPr>
+      <w:sdtContent>
+        <w:p>
+          <w:pPr>
+            <w:pStyle w:val="3"/>
+          </w:pPr>
+          <w:bookmarkStart w:id="0" w:name="_Toc527993528"/>
+          <w:r>
+            <w:t>Design Prototype</w:t>
+          </w:r>
+        </w:p>
+        <w:p>
+          <w:pPr>
+            <w:pStyle w:val="3"/>
+          </w:pPr>
+          <w:r>
+            <w:drawing>
+              <wp:inline distT="0" distB="0" distL="114300" distR="114300">
+                <wp:extent cx="6308725" cy="3548380"/>
+                <wp:effectExtent l="0" t="0" r="15875" b="13970"/>
+                <wp:docPr id="10" name="Picture 10" descr="DeepinScreenshot_20190127223154"/>
+                <wp:cNvGraphicFramePr>
+                  <a:graphicFrameLocks xmlns:a="http://schemas.openxmlformats.org/drawingml/2006/main" noChangeAspect="1"/>
+                </wp:cNvGraphicFramePr>
+                <a:graphic xmlns:a="http://schemas.openxmlformats.org/drawingml/2006/main">
+                  <a:graphicData uri="http://schemas.openxmlformats.org/drawingml/2006/picture">
+                    <pic:pic xmlns:pic="http://schemas.openxmlformats.org/drawingml/2006/picture">
+                      <pic:nvPicPr>
+                        <pic:cNvPr id="10" name="Picture 10" descr="DeepinScreenshot_20190127223154"/>
+                        <pic:cNvPicPr>
+                          <a:picLocks noChangeAspect="1"/>
+                        </pic:cNvPicPr>
+                      </pic:nvPicPr>
+                      <pic:blipFill>
+                        <a:blip r:embed="rId8"/>
+                        <a:stretch>
+                          <a:fillRect/>
+                        </a:stretch>
+                      </pic:blipFill>
+                      <pic:spPr>
+                        <a:xfrm>
+                          <a:off x="0" y="0"/>
+                          <a:ext cx="6308725" cy="3548380"/>
+                        </a:xfrm>
+                        <a:prstGeom prst="rect">
+                          <a:avLst/>
+                        </a:prstGeom>
+                      </pic:spPr>
+                    </pic:pic>
+                  </a:graphicData>
+                </a:graphic>
+              </wp:inline>
+            </w:drawing>
+          </w:r>
+          <w:bookmarkStart w:id="1" w:name="_GoBack"/>
+          <w:bookmarkEnd w:id="1"/>
+        </w:p>
+      </w:sdtContent>
+    </w:sdt>
+    <w:bookmarkEnd w:id="0"/>
+    <w:p>
+      <w:pPr>
+        <w:pStyle w:val="2"/>
+        <w:spacing w:before="0" w:after="0"/>
+        <w:jc w:val="both"/>
+        <w:rPr>
+          <w:rFonts w:eastAsiaTheme="minorEastAsia" w:cstheme="majorHAnsi"/>
+          <w:szCs w:val="22"/>
+          <w:u w:val="single"/>
+        </w:rPr>
+      </w:pPr>
+      <w:r>
+        <w:rPr>
+          <w:rFonts w:eastAsiaTheme="minorEastAsia" w:cstheme="majorHAnsi"/>
+          <w:szCs w:val="22"/>
+          <w:u w:val="single"/>
+        </w:rPr>
         <w:t xml:space="preserve">References </w:t>
       </w:r>
     </w:p>
@@ -3353,6 +3389,7 @@
     <w:p>
       <w:pPr>
         <w:numPr>
+          <w:ilvl w:val="0"/>
           <w:numId w:val="0"/>
         </w:numPr>
         <w:spacing w:after="0" w:line="276" w:lineRule="auto"/>
@@ -3380,6 +3417,7 @@
     <w:p>
       <w:pPr>
         <w:numPr>
+          <w:ilvl w:val="0"/>
           <w:numId w:val="0"/>
         </w:numPr>
         <w:spacing w:after="0" w:line="276" w:lineRule="auto"/>
@@ -3407,6 +3445,7 @@
     <w:p>
       <w:pPr>
         <w:numPr>
+          <w:ilvl w:val="0"/>
           <w:numId w:val="0"/>
         </w:numPr>
         <w:spacing w:after="0" w:line="276" w:lineRule="auto"/>
@@ -3434,6 +3473,7 @@
     <w:p>
       <w:pPr>
         <w:numPr>
+          <w:ilvl w:val="0"/>
           <w:numId w:val="0"/>
         </w:numPr>
         <w:spacing w:after="0" w:line="276" w:lineRule="auto"/>
@@ -3457,8 +3497,6 @@
         </w:rPr>
         <w:t>https://www.bacancytechnology.com/blog/reasons-to-choose-angularjs-as-your-web-development-project</w:t>
       </w:r>
-      <w:bookmarkStart w:id="0" w:name="_GoBack"/>
-      <w:bookmarkEnd w:id="0"/>
     </w:p>
     <w:sectPr>
       <w:headerReference r:id="rId3" w:type="default"/>
@@ -4836,6 +4874,34 @@
         </w:p>
       </w:docPartBody>
     </w:docPart>
+    <w:docPart>
+      <w:docPartPr>
+        <w:name w:val="{878043d0-85ed-4a49-8bae-9b8ce49461ea}"/>
+        <w:style w:val=""/>
+        <w:category>
+          <w:name w:val="General"/>
+          <w:gallery w:val="placeholder"/>
+        </w:category>
+        <w:types>
+          <w:type w:val="bbPlcHdr"/>
+        </w:types>
+        <w:behaviors>
+          <w:behavior w:val="content"/>
+        </w:behaviors>
+        <w:description w:val=""/>
+        <w:guid w:val="{878043d0-85ed-4a49-8bae-9b8ce49461ea}"/>
+      </w:docPartPr>
+      <w:docPartBody>
+        <w:p>
+          <w:pPr>
+            <w:pStyle w:val="9"/>
+          </w:pPr>
+          <w:r>
+            <w:t>Subtitle Text Here</w:t>
+          </w:r>
+        </w:p>
+      </w:docPartBody>
+    </w:docPart>
   </w:docParts>
 </w:glossaryDocument>
 </file>
@@ -4925,6 +4991,14 @@
     <w:family w:val="auto"/>
     <w:pitch w:val="default"/>
     <w:sig w:usb0="80018001" w:usb1="00002000" w:usb2="00000000" w:usb3="00000000" w:csb0="00000001" w:csb1="80000000"/>
+  </w:font>
+  <w:font w:name="黑体">
+    <w:altName w:val="Droid Sans Fallback"/>
+    <w:panose1 w:val="00000000000000000000"/>
+    <w:charset w:val="86"/>
+    <w:family w:val="auto"/>
+    <w:pitch w:val="default"/>
+    <w:sig w:usb0="00000000" w:usb1="00000000" w:usb2="00000000" w:usb3="00000000" w:csb0="00000000" w:csb1="00000000"/>
   </w:font>
   <w:font w:name="黑体">
     <w:altName w:val="Droid Sans Fallback"/>
@@ -5118,6 +5192,7 @@
   </w:style>
   <w:style w:type="paragraph" w:customStyle="1" w:styleId="10">
     <w:name w:val="8909E07E43DE4ED99828E04AD3BB2F39"/>
+    <w:qFormat/>
     <w:uiPriority w:val="0"/>
     <w:pPr>
       <w:spacing w:after="160" w:line="259" w:lineRule="auto"/>
@@ -5157,6 +5232,7 @@
   </w:style>
   <w:style w:type="paragraph" w:customStyle="1" w:styleId="13">
     <w:name w:val="A4F66DC272284A39B7F756880858BB78"/>
+    <w:qFormat/>
     <w:uiPriority w:val="0"/>
     <w:pPr>
       <w:spacing w:after="160" w:line="259" w:lineRule="auto"/>

</xml_diff>